<commit_message>
Updated report for Epic 1
</commit_message>
<xml_diff>
--- a/ai_11/oleh_popovych/epic_1/ReportForEpic1.docx
+++ b/ai_11/oleh_popovych/epic_1/ReportForEpic1.docx
@@ -90,7 +90,7 @@
                     <pic:cNvPicPr preferRelativeResize="0"/>
                   </pic:nvPicPr>
                   <pic:blipFill>
-                    <a:blip r:embed="rId5"/>
+                    <a:blip r:embed="rId7"/>
                     <a:srcRect/>
                     <a:stretch>
                       <a:fillRect/>
@@ -1539,7 +1539,7 @@
           <w:lang w:val="uk-UA"/>
         </w:rPr>
       </w:pPr>
-      <w:hyperlink r:id="rId6" w:history="1">
+      <w:hyperlink r:id="rId8" w:history="1">
         <w:r>
           <w:rPr>
             <w:rStyle w:val="Hyperlink"/>
@@ -1732,7 +1732,7 @@
           <w:lang w:val="uk-UA"/>
         </w:rPr>
       </w:pPr>
-      <w:hyperlink r:id="rId7" w:history="1">
+      <w:hyperlink r:id="rId9" w:history="1">
         <w:r>
           <w:rPr>
             <w:rStyle w:val="Hyperlink"/>
@@ -1925,7 +1925,7 @@
           <w:lang w:val="uk-UA"/>
         </w:rPr>
       </w:pPr>
-      <w:hyperlink r:id="rId8" w:history="1">
+      <w:hyperlink r:id="rId10" w:history="1">
         <w:r>
           <w:rPr>
             <w:rStyle w:val="Hyperlink"/>
@@ -2128,7 +2128,7 @@
           <w:lang w:val="uk-UA"/>
         </w:rPr>
       </w:pPr>
-      <w:hyperlink r:id="rId9" w:history="1">
+      <w:hyperlink r:id="rId11" w:history="1">
         <w:r>
           <w:rPr>
             <w:rStyle w:val="Hyperlink"/>
@@ -2406,7 +2406,7 @@
           <w:szCs w:val="24"/>
         </w:rPr>
       </w:pPr>
-      <w:hyperlink r:id="rId10" w:history="1">
+      <w:hyperlink r:id="rId12" w:history="1">
         <w:r>
           <w:rPr>
             <w:rStyle w:val="Hyperlink"/>
@@ -2585,6 +2585,103 @@
           <w:lang w:val="ru-RU"/>
         </w:rPr>
         <w:t>++.</w:t>
+      </w:r>
+    </w:p>
+    <w:p>
+      <w:pPr>
+        <w:pStyle w:val="ListParagraph"/>
+        <w:spacing w:after="0" w:line="240" w:lineRule="auto"/>
+        <w:ind w:left="426"/>
+        <w:jc w:val="both"/>
+        <w:rPr>
+          <w:rFonts w:ascii="Times New Roman" w:hAnsi="Times New Roman" w:cs="Times New Roman"/>
+          <w:sz w:val="24"/>
+          <w:szCs w:val="24"/>
+        </w:rPr>
+      </w:pPr>
+      <w:r>
+        <w:rPr>
+          <w:rFonts w:ascii="Times New Roman" w:hAnsi="Times New Roman" w:cs="Times New Roman"/>
+          <w:sz w:val="24"/>
+          <w:szCs w:val="24"/>
+        </w:rPr>
+        <w:drawing>
+          <wp:inline distT="0" distB="0" distL="0" distR="0" wp14:anchorId="7407B5D2" wp14:editId="47542C36">
+            <wp:extent cx="2164080" cy="2868881"/>
+            <wp:effectExtent l="0" t="0" r="7620" b="8255"/>
+            <wp:docPr id="2" name="Picture 2"/>
+            <wp:cNvGraphicFramePr>
+              <a:graphicFrameLocks xmlns:a="http://schemas.openxmlformats.org/drawingml/2006/main" noChangeAspect="1"/>
+            </wp:cNvGraphicFramePr>
+            <a:graphic xmlns:a="http://schemas.openxmlformats.org/drawingml/2006/main">
+              <a:graphicData uri="http://schemas.openxmlformats.org/drawingml/2006/picture">
+                <pic:pic xmlns:pic="http://schemas.openxmlformats.org/drawingml/2006/picture">
+                  <pic:nvPicPr>
+                    <pic:cNvPr id="1" name=""/>
+                    <pic:cNvPicPr/>
+                  </pic:nvPicPr>
+                  <pic:blipFill>
+                    <a:blip r:embed="rId13"/>
+                    <a:stretch>
+                      <a:fillRect/>
+                    </a:stretch>
+                  </pic:blipFill>
+                  <pic:spPr>
+                    <a:xfrm>
+                      <a:off x="0" y="0"/>
+                      <a:ext cx="2170780" cy="2877763"/>
+                    </a:xfrm>
+                    <a:prstGeom prst="rect">
+                      <a:avLst/>
+                    </a:prstGeom>
+                  </pic:spPr>
+                </pic:pic>
+              </a:graphicData>
+            </a:graphic>
+          </wp:inline>
+        </w:drawing>
+      </w:r>
+      <w:r>
+        <w:rPr>
+          <w:rFonts w:ascii="Times New Roman" w:hAnsi="Times New Roman" w:cs="Times New Roman"/>
+          <w:sz w:val="24"/>
+          <w:szCs w:val="24"/>
+        </w:rPr>
+        <w:drawing>
+          <wp:inline distT="0" distB="0" distL="0" distR="0" wp14:anchorId="24914ACC" wp14:editId="69B7B6C6">
+            <wp:extent cx="3841387" cy="2072460"/>
+            <wp:effectExtent l="0" t="0" r="6985" b="4445"/>
+            <wp:docPr id="5" name="Picture 5"/>
+            <wp:cNvGraphicFramePr>
+              <a:graphicFrameLocks xmlns:a="http://schemas.openxmlformats.org/drawingml/2006/main" noChangeAspect="1"/>
+            </wp:cNvGraphicFramePr>
+            <a:graphic xmlns:a="http://schemas.openxmlformats.org/drawingml/2006/main">
+              <a:graphicData uri="http://schemas.openxmlformats.org/drawingml/2006/picture">
+                <pic:pic xmlns:pic="http://schemas.openxmlformats.org/drawingml/2006/picture">
+                  <pic:nvPicPr>
+                    <pic:cNvPr id="1" name=""/>
+                    <pic:cNvPicPr/>
+                  </pic:nvPicPr>
+                  <pic:blipFill>
+                    <a:blip r:embed="rId14"/>
+                    <a:stretch>
+                      <a:fillRect/>
+                    </a:stretch>
+                  </pic:blipFill>
+                  <pic:spPr>
+                    <a:xfrm>
+                      <a:off x="0" y="0"/>
+                      <a:ext cx="3937809" cy="2124480"/>
+                    </a:xfrm>
+                    <a:prstGeom prst="rect">
+                      <a:avLst/>
+                    </a:prstGeom>
+                  </pic:spPr>
+                </pic:pic>
+              </a:graphicData>
+            </a:graphic>
+          </wp:inline>
+        </w:drawing>
       </w:r>
     </w:p>
     <w:p>
@@ -2615,6 +2712,7 @@
           <w:sz w:val="24"/>
           <w:szCs w:val="24"/>
         </w:rPr>
+        <w:lastRenderedPageBreak/>
         <w:t>Статус: Ознайомлений</w:t>
       </w:r>
     </w:p>
@@ -2825,7 +2923,7 @@
           <w:color w:val="000000"/>
         </w:rPr>
       </w:pPr>
-      <w:hyperlink r:id="rId11" w:history="1">
+      <w:hyperlink r:id="rId15" w:history="1">
         <w:r>
           <w:rPr>
             <w:rFonts w:eastAsia="Times New Roman"/>
@@ -2938,7 +3036,7 @@
           <w:color w:val="000000"/>
         </w:rPr>
       </w:pPr>
-      <w:hyperlink r:id="rId12" w:history="1">
+      <w:hyperlink r:id="rId16" w:history="1">
         <w:r>
           <w:rPr>
             <w:rFonts w:eastAsia="Times New Roman"/>
@@ -3051,7 +3149,7 @@
           <w:color w:val="000000"/>
         </w:rPr>
       </w:pPr>
-      <w:hyperlink r:id="rId13" w:history="1">
+      <w:hyperlink r:id="rId17" w:history="1">
         <w:r>
           <w:rPr>
             <w:rFonts w:eastAsia="Times New Roman"/>
@@ -3251,7 +3349,7 @@
           <w:color w:val="000000"/>
         </w:rPr>
       </w:pPr>
-      <w:hyperlink r:id="rId14" w:history="1">
+      <w:hyperlink r:id="rId18" w:history="1">
         <w:r>
           <w:rPr>
             <w:rFonts w:eastAsia="Times New Roman"/>
@@ -3372,7 +3470,7 @@
           <w:color w:val="000000"/>
         </w:rPr>
       </w:pPr>
-      <w:hyperlink r:id="rId15" w:history="1">
+      <w:hyperlink r:id="rId19" w:history="1">
         <w:r>
           <w:rPr>
             <w:rStyle w:val="Hyperlink"/>
@@ -3634,7 +3732,7 @@
           <w:color w:val="000000"/>
         </w:rPr>
       </w:pPr>
-      <w:hyperlink r:id="rId16" w:history="1">
+      <w:hyperlink r:id="rId20" w:history="1">
         <w:r>
           <w:rPr>
             <w:rFonts w:eastAsia="Times New Roman"/>
@@ -3874,7 +3972,7 @@
           <w:color w:val="000000"/>
         </w:rPr>
       </w:pPr>
-      <w:hyperlink r:id="rId17" w:history="1">
+      <w:hyperlink r:id="rId21" w:history="1">
         <w:r>
           <w:rPr>
             <w:rFonts w:eastAsia="Times New Roman"/>
@@ -4230,7 +4328,7 @@
           <w:szCs w:val="24"/>
         </w:rPr>
       </w:pPr>
-      <w:hyperlink r:id="rId18" w:history="1">
+      <w:hyperlink r:id="rId22" w:history="1">
         <w:r>
           <w:rPr>
             <w:rFonts w:eastAsia="Times New Roman"/>
@@ -4458,7 +4556,6 @@
           <w:sz w:val="24"/>
           <w:szCs w:val="24"/>
         </w:rPr>
-        <w:lastRenderedPageBreak/>
         <w:t xml:space="preserve">Основи </w:t>
       </w:r>
       <w:proofErr w:type="spellStart"/>
@@ -5261,6 +5358,58 @@
           <w:szCs w:val="24"/>
         </w:rPr>
         <w:t>Обговорення та перевірка змін коду.</w:t>
+      </w:r>
+    </w:p>
+    <w:p>
+      <w:pPr>
+        <w:jc w:val="center"/>
+        <w:rPr>
+          <w:rFonts w:ascii="Times New Roman" w:hAnsi="Times New Roman" w:cs="Times New Roman"/>
+          <w:sz w:val="24"/>
+          <w:szCs w:val="24"/>
+        </w:rPr>
+      </w:pPr>
+      <w:r>
+        <w:rPr>
+          <w:rFonts w:ascii="Times New Roman" w:hAnsi="Times New Roman" w:cs="Times New Roman"/>
+          <w:sz w:val="24"/>
+          <w:szCs w:val="24"/>
+        </w:rPr>
+        <w:drawing>
+          <wp:inline distT="0" distB="0" distL="0" distR="0" wp14:anchorId="4BD9F3FB" wp14:editId="0054D926">
+            <wp:extent cx="5097780" cy="2503163"/>
+            <wp:effectExtent l="0" t="0" r="7620" b="0"/>
+            <wp:docPr id="3" name="Picture 3"/>
+            <wp:cNvGraphicFramePr>
+              <a:graphicFrameLocks xmlns:a="http://schemas.openxmlformats.org/drawingml/2006/main" noChangeAspect="1"/>
+            </wp:cNvGraphicFramePr>
+            <a:graphic xmlns:a="http://schemas.openxmlformats.org/drawingml/2006/main">
+              <a:graphicData uri="http://schemas.openxmlformats.org/drawingml/2006/picture">
+                <pic:pic xmlns:pic="http://schemas.openxmlformats.org/drawingml/2006/picture">
+                  <pic:nvPicPr>
+                    <pic:cNvPr id="1" name=""/>
+                    <pic:cNvPicPr/>
+                  </pic:nvPicPr>
+                  <pic:blipFill>
+                    <a:blip r:embed="rId23"/>
+                    <a:stretch>
+                      <a:fillRect/>
+                    </a:stretch>
+                  </pic:blipFill>
+                  <pic:spPr>
+                    <a:xfrm>
+                      <a:off x="0" y="0"/>
+                      <a:ext cx="5102793" cy="2505625"/>
+                    </a:xfrm>
+                    <a:prstGeom prst="rect">
+                      <a:avLst/>
+                    </a:prstGeom>
+                  </pic:spPr>
+                </pic:pic>
+              </a:graphicData>
+            </a:graphic>
+          </wp:inline>
+        </w:drawing>
       </w:r>
     </w:p>
     <w:p>
@@ -5291,6 +5440,7 @@
           <w:sz w:val="24"/>
           <w:szCs w:val="24"/>
         </w:rPr>
+        <w:lastRenderedPageBreak/>
         <w:t>Статус: Ознайомлений</w:t>
       </w:r>
     </w:p>
@@ -5557,7 +5707,7 @@
           <w:szCs w:val="24"/>
         </w:rPr>
       </w:pPr>
-      <w:hyperlink r:id="rId19" w:history="1">
+      <w:hyperlink r:id="rId24" w:history="1">
         <w:r>
           <w:rPr>
             <w:rStyle w:val="Hyperlink"/>
@@ -5600,7 +5750,7 @@
           <w:szCs w:val="24"/>
         </w:rPr>
       </w:pPr>
-      <w:hyperlink r:id="rId20" w:history="1">
+      <w:hyperlink r:id="rId25" w:history="1">
         <w:r>
           <w:rPr>
             <w:rStyle w:val="Hyperlink"/>
@@ -5829,6 +5979,56 @@
     </w:p>
     <w:p>
       <w:pPr>
+        <w:jc w:val="center"/>
+        <w:rPr>
+          <w:rFonts w:ascii="Times New Roman" w:hAnsi="Times New Roman" w:cs="Times New Roman"/>
+          <w:sz w:val="24"/>
+        </w:rPr>
+      </w:pPr>
+      <w:r>
+        <w:rPr>
+          <w:rFonts w:ascii="Times New Roman" w:hAnsi="Times New Roman" w:cs="Times New Roman"/>
+          <w:sz w:val="24"/>
+        </w:rPr>
+        <w:drawing>
+          <wp:inline distT="0" distB="0" distL="0" distR="0" wp14:anchorId="3B47544E" wp14:editId="5CCC2AD9">
+            <wp:extent cx="5295900" cy="2565218"/>
+            <wp:effectExtent l="0" t="0" r="0" b="6985"/>
+            <wp:docPr id="4" name="Picture 4"/>
+            <wp:cNvGraphicFramePr>
+              <a:graphicFrameLocks xmlns:a="http://schemas.openxmlformats.org/drawingml/2006/main" noChangeAspect="1"/>
+            </wp:cNvGraphicFramePr>
+            <a:graphic xmlns:a="http://schemas.openxmlformats.org/drawingml/2006/main">
+              <a:graphicData uri="http://schemas.openxmlformats.org/drawingml/2006/picture">
+                <pic:pic xmlns:pic="http://schemas.openxmlformats.org/drawingml/2006/picture">
+                  <pic:nvPicPr>
+                    <pic:cNvPr id="1" name=""/>
+                    <pic:cNvPicPr/>
+                  </pic:nvPicPr>
+                  <pic:blipFill>
+                    <a:blip r:embed="rId26"/>
+                    <a:stretch>
+                      <a:fillRect/>
+                    </a:stretch>
+                  </pic:blipFill>
+                  <pic:spPr>
+                    <a:xfrm>
+                      <a:off x="0" y="0"/>
+                      <a:ext cx="5305747" cy="2569988"/>
+                    </a:xfrm>
+                    <a:prstGeom prst="rect">
+                      <a:avLst/>
+                    </a:prstGeom>
+                  </pic:spPr>
+                </pic:pic>
+              </a:graphicData>
+            </a:graphic>
+          </wp:inline>
+        </w:drawing>
+      </w:r>
+    </w:p>
+    <w:p>
+      <w:pPr>
         <w:numPr>
           <w:ilvl w:val="1"/>
           <w:numId w:val="4"/>
@@ -6082,7 +6282,7 @@
           <w:color w:val="000000"/>
         </w:rPr>
       </w:pPr>
-      <w:hyperlink r:id="rId21" w:anchor="create-a-board" w:history="1">
+      <w:hyperlink r:id="rId27" w:anchor="create-a-board" w:history="1">
         <w:r>
           <w:rPr>
             <w:rFonts w:eastAsia="Times New Roman"/>
@@ -6254,7 +6454,7 @@
           <w:color w:val="000000"/>
         </w:rPr>
       </w:pPr>
-      <w:hyperlink r:id="rId22" w:history="1">
+      <w:hyperlink r:id="rId28" w:history="1">
         <w:r>
           <w:rPr>
             <w:rFonts w:eastAsia="Times New Roman"/>
@@ -6423,7 +6623,7 @@
           <w:szCs w:val="24"/>
         </w:rPr>
       </w:pPr>
-      <w:hyperlink r:id="rId23" w:history="1">
+      <w:hyperlink r:id="rId29" w:history="1">
         <w:r>
           <w:rPr>
             <w:rFonts w:eastAsia="Times New Roman"/>
@@ -6637,7 +6837,6 @@
           <w:rFonts w:ascii="Times New Roman" w:hAnsi="Times New Roman" w:cs="Times New Roman"/>
           <w:sz w:val="24"/>
         </w:rPr>
-        <w:lastRenderedPageBreak/>
         <w:t xml:space="preserve">Аналіз та Звітність: </w:t>
       </w:r>
       <w:r>
@@ -6781,6 +6980,7 @@
           <w:rFonts w:ascii="Times New Roman" w:hAnsi="Times New Roman" w:cs="Times New Roman"/>
           <w:sz w:val="24"/>
         </w:rPr>
+        <w:lastRenderedPageBreak/>
         <w:t xml:space="preserve">Створення списків: </w:t>
       </w:r>
       <w:proofErr w:type="spellStart"/>
@@ -6936,6 +7136,56 @@
           <w:sz w:val="24"/>
         </w:rPr>
         <w:t xml:space="preserve"> систему позначок та термінів для позначення пріоритетів та дедлайнів.</w:t>
+      </w:r>
+    </w:p>
+    <w:p>
+      <w:pPr>
+        <w:jc w:val="center"/>
+        <w:rPr>
+          <w:rFonts w:ascii="Times New Roman" w:hAnsi="Times New Roman" w:cs="Times New Roman"/>
+          <w:sz w:val="24"/>
+        </w:rPr>
+      </w:pPr>
+      <w:r>
+        <w:rPr>
+          <w:rFonts w:ascii="Times New Roman" w:hAnsi="Times New Roman" w:cs="Times New Roman"/>
+          <w:sz w:val="24"/>
+        </w:rPr>
+        <w:drawing>
+          <wp:inline distT="0" distB="0" distL="0" distR="0" wp14:anchorId="1259EAF2" wp14:editId="2C3A848E">
+            <wp:extent cx="5547360" cy="2689815"/>
+            <wp:effectExtent l="0" t="0" r="0" b="0"/>
+            <wp:docPr id="6" name="Picture 6"/>
+            <wp:cNvGraphicFramePr>
+              <a:graphicFrameLocks xmlns:a="http://schemas.openxmlformats.org/drawingml/2006/main" noChangeAspect="1"/>
+            </wp:cNvGraphicFramePr>
+            <a:graphic xmlns:a="http://schemas.openxmlformats.org/drawingml/2006/main">
+              <a:graphicData uri="http://schemas.openxmlformats.org/drawingml/2006/picture">
+                <pic:pic xmlns:pic="http://schemas.openxmlformats.org/drawingml/2006/picture">
+                  <pic:nvPicPr>
+                    <pic:cNvPr id="1" name=""/>
+                    <pic:cNvPicPr/>
+                  </pic:nvPicPr>
+                  <pic:blipFill>
+                    <a:blip r:embed="rId30"/>
+                    <a:stretch>
+                      <a:fillRect/>
+                    </a:stretch>
+                  </pic:blipFill>
+                  <pic:spPr>
+                    <a:xfrm>
+                      <a:off x="0" y="0"/>
+                      <a:ext cx="5555178" cy="2693606"/>
+                    </a:xfrm>
+                    <a:prstGeom prst="rect">
+                      <a:avLst/>
+                    </a:prstGeom>
+                  </pic:spPr>
+                </pic:pic>
+              </a:graphicData>
+            </a:graphic>
+          </wp:inline>
+        </w:drawing>
       </w:r>
     </w:p>
     <w:p>
@@ -6997,7 +7247,18 @@
           <w:sz w:val="24"/>
           <w:szCs w:val="24"/>
         </w:rPr>
-        <w:t xml:space="preserve">Початок опрацювання теми: </w:t>
+        <w:t>Початок опрацювання те</w:t>
+      </w:r>
+      <w:bookmarkStart w:id="0" w:name="_GoBack"/>
+      <w:bookmarkEnd w:id="0"/>
+      <w:r>
+        <w:rPr>
+          <w:rFonts w:ascii="Times New Roman" w:eastAsia="Times New Roman" w:hAnsi="Times New Roman" w:cs="Times New Roman"/>
+          <w:color w:val="000000"/>
+          <w:sz w:val="24"/>
+          <w:szCs w:val="24"/>
+        </w:rPr>
+        <w:t xml:space="preserve">ми: </w:t>
       </w:r>
       <w:r>
         <w:rPr>
@@ -8084,6 +8345,7 @@
           <w:rFonts w:ascii="Times New Roman" w:hAnsi="Times New Roman" w:cs="Times New Roman"/>
           <w:sz w:val="24"/>
         </w:rPr>
+        <w:lastRenderedPageBreak/>
         <w:t>Умови та цикли: Реалізація умовних операторів (</w:t>
       </w:r>
       <w:proofErr w:type="spellStart"/>
@@ -8369,7 +8631,6 @@
           <w:b/>
           <w:color w:val="000000"/>
         </w:rPr>
-        <w:lastRenderedPageBreak/>
         <w:t>Виконання роботи:</w:t>
       </w:r>
     </w:p>
@@ -8736,7 +8997,7 @@
                     </pic:cNvPicPr>
                   </pic:nvPicPr>
                   <pic:blipFill>
-                    <a:blip r:embed="rId24" cstate="print">
+                    <a:blip r:embed="rId31" cstate="print">
                       <a:extLst>
                         <a:ext uri="{28A0092B-C50C-407E-A947-70E740481C1C}">
                           <a14:useLocalDpi xmlns:a14="http://schemas.microsoft.com/office/drawing/2010/main" val="0"/>
@@ -8936,7 +9197,7 @@
                     </pic:cNvPicPr>
                   </pic:nvPicPr>
                   <pic:blipFill>
-                    <a:blip r:embed="rId25" cstate="print">
+                    <a:blip r:embed="rId32" cstate="print">
                       <a:extLst>
                         <a:ext uri="{28A0092B-C50C-407E-A947-70E740481C1C}">
                           <a14:useLocalDpi xmlns:a14="http://schemas.microsoft.com/office/drawing/2010/main" val="0"/>
@@ -9611,7 +9872,7 @@
           <w:u w:val="single"/>
         </w:rPr>
       </w:pPr>
-      <w:hyperlink r:id="rId26" w:history="1">
+      <w:hyperlink r:id="rId33" w:history="1">
         <w:r>
           <w:rPr>
             <w:rStyle w:val="Hyperlink"/>
@@ -9627,8 +9888,6 @@
           <w:rFonts w:ascii="Times New Roman" w:eastAsia="Times New Roman" w:hAnsi="Times New Roman" w:cs="Times New Roman"/>
         </w:rPr>
       </w:pPr>
-      <w:bookmarkStart w:id="0" w:name="_GoBack"/>
-      <w:bookmarkEnd w:id="0"/>
     </w:p>
     <w:p>
       <w:pPr>
@@ -11097,7 +11356,7 @@
           <w:u w:val="single"/>
         </w:rPr>
       </w:pPr>
-      <w:hyperlink r:id="rId27" w:history="1">
+      <w:hyperlink r:id="rId34" w:history="1">
         <w:r>
           <w:rPr>
             <w:rStyle w:val="Hyperlink"/>
@@ -11218,6 +11477,7 @@
       <w:r>
         <w:rPr>
           <w:rFonts w:ascii="Times New Roman" w:eastAsia="Times New Roman" w:hAnsi="Times New Roman" w:cs="Times New Roman"/>
+          <w:noProof/>
           <w:sz w:val="24"/>
           <w:szCs w:val="24"/>
         </w:rPr>
@@ -11237,7 +11497,7 @@
                     <pic:cNvPicPr/>
                   </pic:nvPicPr>
                   <pic:blipFill>
-                    <a:blip r:embed="rId28"/>
+                    <a:blip r:embed="rId35"/>
                     <a:stretch>
                       <a:fillRect/>
                     </a:stretch>
@@ -11403,6 +11663,7 @@
       <w:r>
         <w:rPr>
           <w:rFonts w:ascii="Times New Roman" w:eastAsia="Times New Roman" w:hAnsi="Times New Roman" w:cs="Times New Roman"/>
+          <w:noProof/>
           <w:sz w:val="24"/>
           <w:szCs w:val="24"/>
         </w:rPr>
@@ -11422,7 +11683,7 @@
                     <pic:cNvPicPr/>
                   </pic:nvPicPr>
                   <pic:blipFill>
-                    <a:blip r:embed="rId29"/>
+                    <a:blip r:embed="rId36"/>
                     <a:stretch>
                       <a:fillRect/>
                     </a:stretch>
@@ -12261,8 +12522,8 @@
     </w:p>
     <w:p/>
     <w:sectPr>
-      <w:footerReference w:type="default" r:id="rId30"/>
-      <w:footerReference w:type="first" r:id="rId31"/>
+      <w:footerReference w:type="default" r:id="rId37"/>
+      <w:footerReference w:type="first" r:id="rId38"/>
       <w:pgSz w:w="11906" w:h="16838"/>
       <w:pgMar w:top="1134" w:right="850" w:bottom="1134" w:left="1134" w:header="708" w:footer="708" w:gutter="0"/>
       <w:pgNumType w:start="1"/>
@@ -12271,6 +12532,31 @@
     </w:sectPr>
   </w:body>
 </w:document>
+</file>
+
+<file path=word/endnotes.xml><?xml version="1.0" encoding="utf-8"?>
+<w:endnotes xmlns:wpc="http://schemas.microsoft.com/office/word/2010/wordprocessingCanvas" xmlns:cx="http://schemas.microsoft.com/office/drawing/2014/chartex" xmlns:cx1="http://schemas.microsoft.com/office/drawing/2015/9/8/chartex" xmlns:cx2="http://schemas.microsoft.com/office/drawing/2015/10/21/chartex" xmlns:cx3="http://schemas.microsoft.com/office/drawing/2016/5/9/chartex" xmlns:cx4="http://schemas.microsoft.com/office/drawing/2016/5/10/chartex" xmlns:cx5="http://schemas.microsoft.com/office/drawing/2016/5/11/chartex" xmlns:cx6="http://schemas.microsoft.com/office/drawing/2016/5/12/chartex" xmlns:cx7="http://schemas.microsoft.com/office/drawing/2016/5/13/chartex" xmlns:cx8="http://schemas.microsoft.com/office/drawing/2016/5/14/chartex" xmlns:mc="http://schemas.openxmlformats.org/markup-compatibility/2006" xmlns:aink="http://schemas.microsoft.com/office/drawing/2016/ink" xmlns:am3d="http://schemas.microsoft.com/office/drawing/2017/model3d" xmlns:o="urn:schemas-microsoft-com:office:office" xmlns:r="http://schemas.openxmlformats.org/officeDocument/2006/relationships" xmlns:m="http://schemas.openxmlformats.org/officeDocument/2006/math" xmlns:v="urn:schemas-microsoft-com:vml" xmlns:wp14="http://schemas.microsoft.com/office/word/2010/wordprocessingDrawing" xmlns:wp="http://schemas.openxmlformats.org/drawingml/2006/wordprocessingDrawing" xmlns:w10="urn:schemas-microsoft-com:office:word" xmlns:w="http://schemas.openxmlformats.org/wordprocessingml/2006/main" xmlns:w14="http://schemas.microsoft.com/office/word/2010/wordml" xmlns:w15="http://schemas.microsoft.com/office/word/2012/wordml" xmlns:w16cid="http://schemas.microsoft.com/office/word/2016/wordml/cid" xmlns:w16se="http://schemas.microsoft.com/office/word/2015/wordml/symex" xmlns:wpg="http://schemas.microsoft.com/office/word/2010/wordprocessingGroup" xmlns:wpi="http://schemas.microsoft.com/office/word/2010/wordprocessingInk" xmlns:wne="http://schemas.microsoft.com/office/word/2006/wordml" xmlns:wps="http://schemas.microsoft.com/office/word/2010/wordprocessingShape" mc:Ignorable="w14 w15 w16se w16cid wp14">
+  <w:endnote w:type="separator" w:id="-1">
+    <w:p>
+      <w:pPr>
+        <w:spacing w:after="0" w:line="240" w:lineRule="auto"/>
+      </w:pPr>
+      <w:r>
+        <w:separator/>
+      </w:r>
+    </w:p>
+  </w:endnote>
+  <w:endnote w:type="continuationSeparator" w:id="0">
+    <w:p>
+      <w:pPr>
+        <w:spacing w:after="0" w:line="240" w:lineRule="auto"/>
+      </w:pPr>
+      <w:r>
+        <w:continuationSeparator/>
+      </w:r>
+    </w:p>
+  </w:endnote>
+</w:endnotes>
 </file>
 
 <file path=word/footer1.xml><?xml version="1.0" encoding="utf-8"?>
@@ -12390,6 +12676,31 @@
     </w:r>
   </w:p>
 </w:ftr>
+</file>
+
+<file path=word/footnotes.xml><?xml version="1.0" encoding="utf-8"?>
+<w:footnotes xmlns:wpc="http://schemas.microsoft.com/office/word/2010/wordprocessingCanvas" xmlns:cx="http://schemas.microsoft.com/office/drawing/2014/chartex" xmlns:cx1="http://schemas.microsoft.com/office/drawing/2015/9/8/chartex" xmlns:cx2="http://schemas.microsoft.com/office/drawing/2015/10/21/chartex" xmlns:cx3="http://schemas.microsoft.com/office/drawing/2016/5/9/chartex" xmlns:cx4="http://schemas.microsoft.com/office/drawing/2016/5/10/chartex" xmlns:cx5="http://schemas.microsoft.com/office/drawing/2016/5/11/chartex" xmlns:cx6="http://schemas.microsoft.com/office/drawing/2016/5/12/chartex" xmlns:cx7="http://schemas.microsoft.com/office/drawing/2016/5/13/chartex" xmlns:cx8="http://schemas.microsoft.com/office/drawing/2016/5/14/chartex" xmlns:mc="http://schemas.openxmlformats.org/markup-compatibility/2006" xmlns:aink="http://schemas.microsoft.com/office/drawing/2016/ink" xmlns:am3d="http://schemas.microsoft.com/office/drawing/2017/model3d" xmlns:o="urn:schemas-microsoft-com:office:office" xmlns:r="http://schemas.openxmlformats.org/officeDocument/2006/relationships" xmlns:m="http://schemas.openxmlformats.org/officeDocument/2006/math" xmlns:v="urn:schemas-microsoft-com:vml" xmlns:wp14="http://schemas.microsoft.com/office/word/2010/wordprocessingDrawing" xmlns:wp="http://schemas.openxmlformats.org/drawingml/2006/wordprocessingDrawing" xmlns:w10="urn:schemas-microsoft-com:office:word" xmlns:w="http://schemas.openxmlformats.org/wordprocessingml/2006/main" xmlns:w14="http://schemas.microsoft.com/office/word/2010/wordml" xmlns:w15="http://schemas.microsoft.com/office/word/2012/wordml" xmlns:w16cid="http://schemas.microsoft.com/office/word/2016/wordml/cid" xmlns:w16se="http://schemas.microsoft.com/office/word/2015/wordml/symex" xmlns:wpg="http://schemas.microsoft.com/office/word/2010/wordprocessingGroup" xmlns:wpi="http://schemas.microsoft.com/office/word/2010/wordprocessingInk" xmlns:wne="http://schemas.microsoft.com/office/word/2006/wordml" xmlns:wps="http://schemas.microsoft.com/office/word/2010/wordprocessingShape" mc:Ignorable="w14 w15 w16se w16cid wp14">
+  <w:footnote w:type="separator" w:id="-1">
+    <w:p>
+      <w:pPr>
+        <w:spacing w:after="0" w:line="240" w:lineRule="auto"/>
+      </w:pPr>
+      <w:r>
+        <w:separator/>
+      </w:r>
+    </w:p>
+  </w:footnote>
+  <w:footnote w:type="continuationSeparator" w:id="0">
+    <w:p>
+      <w:pPr>
+        <w:spacing w:after="0" w:line="240" w:lineRule="auto"/>
+      </w:pPr>
+      <w:r>
+        <w:continuationSeparator/>
+      </w:r>
+    </w:p>
+  </w:footnote>
+</w:footnotes>
 </file>
 
 <file path=word/numbering.xml><?xml version="1.0" encoding="utf-8"?>

</xml_diff>